<commit_message>
changes and found big design flaw.
big error is to much backend in MainWindow form.
needs to be moved to static methods Class.
more improvments to search.
</commit_message>
<xml_diff>
--- a/Code test.docx
+++ b/Code test.docx
@@ -1248,11 +1248,17 @@
     <w:p>
       <w:pPr>
         <w:rPr>
-          <w:lang w:val="en-US"/>
-        </w:rPr>
-      </w:pPr>
-      <w:r>
-        <w:rPr>
+          <w:b/>
+          <w:sz w:val="28"/>
+          <w:szCs w:val="28"/>
+          <w:lang w:val="en-US"/>
+        </w:rPr>
+      </w:pPr>
+      <w:r>
+        <w:rPr>
+          <w:b/>
+          <w:sz w:val="28"/>
+          <w:szCs w:val="28"/>
           <w:lang w:val="en-US"/>
         </w:rPr>
         <w:t>TODO:</w:t>
@@ -1294,9 +1300,17 @@
       <w:proofErr w:type="spellEnd"/>
       <w:r>
         <w:rPr>
+          <w:b/>
           <w:lang w:val="en-US"/>
         </w:rPr>
         <w:t>.</w:t>
+      </w:r>
+      <w:r>
+        <w:rPr>
+          <w:b/>
+          <w:lang w:val="en-US"/>
+        </w:rPr>
+        <w:t xml:space="preserve"> Done;</w:t>
       </w:r>
     </w:p>
     <w:p>
@@ -1400,9 +1414,65 @@
     <w:p>
       <w:pPr>
         <w:rPr>
-          <w:lang w:val="en-US"/>
-        </w:rPr>
-      </w:pPr>
+          <w:b/>
+          <w:u w:val="single"/>
+          <w:lang w:val="en-US"/>
+        </w:rPr>
+      </w:pPr>
+      <w:r>
+        <w:rPr>
+          <w:b/>
+          <w:u w:val="single"/>
+          <w:lang w:val="en-US"/>
+        </w:rPr>
+        <w:t xml:space="preserve">Move everything that is not directly interfacing with </w:t>
+      </w:r>
+      <w:proofErr w:type="spellStart"/>
+      <w:r>
+        <w:rPr>
+          <w:b/>
+          <w:u w:val="single"/>
+          <w:lang w:val="en-US"/>
+        </w:rPr>
+        <w:t>Listview</w:t>
+      </w:r>
+      <w:proofErr w:type="spellEnd"/>
+      <w:r>
+        <w:rPr>
+          <w:b/>
+          <w:u w:val="single"/>
+          <w:lang w:val="en-US"/>
+        </w:rPr>
+        <w:t xml:space="preserve"> and textboxes in </w:t>
+      </w:r>
+      <w:proofErr w:type="spellStart"/>
+      <w:proofErr w:type="gramStart"/>
+      <w:r>
+        <w:rPr>
+          <w:b/>
+          <w:u w:val="single"/>
+          <w:lang w:val="en-US"/>
+        </w:rPr>
+        <w:t>MainWindows.CS</w:t>
+      </w:r>
+      <w:proofErr w:type="spellEnd"/>
+      <w:r>
+        <w:rPr>
+          <w:b/>
+          <w:u w:val="single"/>
+          <w:lang w:val="en-US"/>
+        </w:rPr>
+        <w:t xml:space="preserve"> ,</w:t>
+      </w:r>
+      <w:proofErr w:type="gramEnd"/>
+      <w:r>
+        <w:rPr>
+          <w:b/>
+          <w:u w:val="single"/>
+          <w:lang w:val="en-US"/>
+        </w:rPr>
+        <w:t xml:space="preserve"> TO a static methods Class….</w:t>
+      </w:r>
     </w:p>
     <w:p>
       <w:pPr>

</xml_diff>